<commit_message>
updated to published contract on mainnet
updated to published contract on mainnet
</commit_message>
<xml_diff>
--- a/whitepaper/Assistive Reality aronline.io Whitepaper and ICO v16.docx
+++ b/whitepaper/Assistive Reality aronline.io Whitepaper and ICO v16.docx
@@ -842,15 +842,7 @@
         <w:rPr>
           <w:color w:val="000000" w:themeColor="text1"/>
         </w:rPr>
-        <w:t>If you’r</w:t>
-      </w:r>
-      <w:bookmarkStart w:id="1" w:name="_GoBack"/>
-      <w:bookmarkEnd w:id="1"/>
-      <w:r>
-        <w:rPr>
-          <w:color w:val="000000" w:themeColor="text1"/>
-        </w:rPr>
-        <w:t>e interested in trying out our software</w:t>
+        <w:t>If you’re interested in trying out our software</w:t>
       </w:r>
       <w:r>
         <w:rPr>
@@ -2013,7 +2005,7 @@
         </w:p>
       </w:sdtContent>
     </w:sdt>
-    <w:bookmarkStart w:id="2" w:name="_Toc488019337" w:displacedByCustomXml="prev"/>
+    <w:bookmarkStart w:id="1" w:name="_Toc488019337" w:displacedByCustomXml="prev"/>
     <w:p>
       <w:pPr>
         <w:tabs>
@@ -2122,7 +2114,7 @@
         <w:pStyle w:val="Heading2"/>
         <w:ind w:left="-142" w:right="-1"/>
       </w:pPr>
-      <w:bookmarkStart w:id="3" w:name="_Toc492399826"/>
+      <w:bookmarkStart w:id="2" w:name="_Toc492399826"/>
       <w:r>
         <w:lastRenderedPageBreak/>
         <w:t xml:space="preserve">Who </w:t>
@@ -2136,11 +2128,11 @@
         </w:rPr>
         <w:t>Assistive Reality</w:t>
       </w:r>
+      <w:bookmarkEnd w:id="1"/>
+      <w:r>
+        <w:t>?</w:t>
+      </w:r>
       <w:bookmarkEnd w:id="2"/>
-      <w:r>
-        <w:t>?</w:t>
-      </w:r>
-      <w:bookmarkEnd w:id="3"/>
     </w:p>
     <w:p>
       <w:pPr>
@@ -2253,10 +2245,16 @@
           <w:rPr>
             <w:rStyle w:val="Hyperlink"/>
           </w:rPr>
-          <w:t>https://aronline.io/press/</w:t>
+          <w:t>https://aronline.io/press</w:t>
         </w:r>
       </w:hyperlink>
       <w:r>
+        <w:rPr>
+          <w:rStyle w:val="Hyperlink"/>
+        </w:rPr>
+        <w:t>-releases</w:t>
+      </w:r>
+      <w:r>
         <w:t>) in future.</w:t>
       </w:r>
     </w:p>
@@ -2477,8 +2475,8 @@
         <w:pStyle w:val="Heading2"/>
         <w:ind w:left="-142" w:right="-1"/>
       </w:pPr>
-      <w:bookmarkStart w:id="4" w:name="_Toc492399827"/>
-      <w:bookmarkStart w:id="5" w:name="_Toc488019338"/>
+      <w:bookmarkStart w:id="3" w:name="_Toc492399827"/>
+      <w:bookmarkStart w:id="4" w:name="_Toc488019338"/>
       <w:r>
         <w:lastRenderedPageBreak/>
         <w:t xml:space="preserve">What are the </w:t>
@@ -2492,7 +2490,7 @@
       <w:r>
         <w:t>of the project?</w:t>
       </w:r>
-      <w:bookmarkEnd w:id="4"/>
+      <w:bookmarkEnd w:id="3"/>
     </w:p>
     <w:p>
       <w:pPr>
@@ -2815,7 +2813,7 @@
         <w:pStyle w:val="Heading2"/>
         <w:ind w:left="-142" w:right="-1"/>
       </w:pPr>
-      <w:bookmarkStart w:id="6" w:name="_Toc492399828"/>
+      <w:bookmarkStart w:id="5" w:name="_Toc492399828"/>
       <w:r>
         <w:lastRenderedPageBreak/>
         <w:t xml:space="preserve">What is the </w:t>
@@ -2835,7 +2833,7 @@
       <w:r>
         <w:t>?</w:t>
       </w:r>
-      <w:bookmarkEnd w:id="6"/>
+      <w:bookmarkEnd w:id="5"/>
     </w:p>
     <w:p>
       <w:pPr>
@@ -3495,7 +3493,7 @@
         <w:pStyle w:val="Heading2"/>
         <w:ind w:left="-142" w:right="-1"/>
       </w:pPr>
-      <w:bookmarkStart w:id="7" w:name="_Toc492399829"/>
+      <w:bookmarkStart w:id="6" w:name="_Toc492399829"/>
       <w:r>
         <w:lastRenderedPageBreak/>
         <w:t>Why</w:t>
@@ -3533,7 +3531,7 @@
       <w:r>
         <w:t xml:space="preserve"> important?</w:t>
       </w:r>
-      <w:bookmarkEnd w:id="7"/>
+      <w:bookmarkEnd w:id="6"/>
     </w:p>
     <w:p>
       <w:pPr>
@@ -4158,7 +4156,7 @@
         <w:pStyle w:val="Heading2"/>
         <w:ind w:left="-142" w:right="-1"/>
       </w:pPr>
-      <w:bookmarkStart w:id="8" w:name="_Toc492399830"/>
+      <w:bookmarkStart w:id="7" w:name="_Toc492399830"/>
       <w:r>
         <w:lastRenderedPageBreak/>
         <w:t xml:space="preserve">What is </w:t>
@@ -4193,7 +4191,7 @@
       <w:r>
         <w:t>?</w:t>
       </w:r>
-      <w:bookmarkEnd w:id="8"/>
+      <w:bookmarkEnd w:id="7"/>
     </w:p>
     <w:p>
       <w:pPr>
@@ -5723,7 +5721,7 @@
         <w:pStyle w:val="Heading2"/>
         <w:ind w:left="-142" w:right="-1"/>
       </w:pPr>
-      <w:bookmarkStart w:id="9" w:name="_Toc492399831"/>
+      <w:bookmarkStart w:id="8" w:name="_Toc492399831"/>
       <w:r>
         <w:t xml:space="preserve">What is our </w:t>
       </w:r>
@@ -5745,8 +5743,8 @@
       <w:r>
         <w:t>?</w:t>
       </w:r>
-      <w:bookmarkEnd w:id="5"/>
-      <w:bookmarkEnd w:id="9"/>
+      <w:bookmarkEnd w:id="4"/>
+      <w:bookmarkEnd w:id="8"/>
     </w:p>
     <w:p>
       <w:pPr>
@@ -6069,7 +6067,7 @@
         <w:pStyle w:val="Heading2"/>
         <w:ind w:left="-142" w:right="-1"/>
       </w:pPr>
-      <w:bookmarkStart w:id="10" w:name="_Toc492399832"/>
+      <w:bookmarkStart w:id="9" w:name="_Toc492399832"/>
       <w:r>
         <w:lastRenderedPageBreak/>
         <w:t xml:space="preserve">What </w:t>
@@ -6089,7 +6087,7 @@
       <w:r>
         <w:t xml:space="preserve"> solve?</w:t>
       </w:r>
-      <w:bookmarkEnd w:id="10"/>
+      <w:bookmarkEnd w:id="9"/>
     </w:p>
     <w:p>
       <w:pPr>
@@ -7026,7 +7024,7 @@
         <w:pStyle w:val="Heading2"/>
         <w:ind w:left="-142" w:right="-1"/>
       </w:pPr>
-      <w:bookmarkStart w:id="11" w:name="_Toc492399833"/>
+      <w:bookmarkStart w:id="10" w:name="_Toc492399833"/>
       <w:r>
         <w:lastRenderedPageBreak/>
         <w:t xml:space="preserve">Who are our </w:t>
@@ -7040,7 +7038,7 @@
       <w:r>
         <w:t>?</w:t>
       </w:r>
-      <w:bookmarkEnd w:id="11"/>
+      <w:bookmarkEnd w:id="10"/>
     </w:p>
     <w:p>
       <w:pPr>
@@ -7666,7 +7664,7 @@
           <w:color w:val="auto"/>
         </w:rPr>
       </w:pPr>
-      <w:bookmarkStart w:id="12" w:name="_Toc492399834"/>
+      <w:bookmarkStart w:id="11" w:name="_Toc492399834"/>
       <w:r>
         <w:rPr>
           <w:color w:val="auto"/>
@@ -7698,7 +7696,7 @@
         </w:rPr>
         <w:t>?</w:t>
       </w:r>
-      <w:bookmarkEnd w:id="12"/>
+      <w:bookmarkEnd w:id="11"/>
     </w:p>
     <w:p>
       <w:pPr>
@@ -8821,11 +8819,11 @@
         <w:pStyle w:val="Heading2"/>
         <w:ind w:left="-142" w:right="-1"/>
       </w:pPr>
-      <w:bookmarkStart w:id="13" w:name="_Getting_involved"/>
-      <w:bookmarkStart w:id="14" w:name="_Early_Access"/>
-      <w:bookmarkStart w:id="15" w:name="_Toc492399835"/>
+      <w:bookmarkStart w:id="12" w:name="_Getting_involved"/>
+      <w:bookmarkStart w:id="13" w:name="_Early_Access"/>
+      <w:bookmarkStart w:id="14" w:name="_Toc492399835"/>
+      <w:bookmarkEnd w:id="12"/>
       <w:bookmarkEnd w:id="13"/>
-      <w:bookmarkEnd w:id="14"/>
       <w:r>
         <w:lastRenderedPageBreak/>
         <w:t xml:space="preserve">How do I get early </w:t>
@@ -8839,7 +8837,7 @@
       <w:r>
         <w:t>?</w:t>
       </w:r>
-      <w:bookmarkEnd w:id="15"/>
+      <w:bookmarkEnd w:id="14"/>
     </w:p>
     <w:p>
       <w:pPr>
@@ -8876,7 +8874,7 @@
           <w:rPr>
             <w:rStyle w:val="Hyperlink"/>
           </w:rPr>
-          <w:t>https://aronline.io/earlyaccess/register</w:t>
+          <w:t>https://aronline.io/early-access</w:t>
         </w:r>
       </w:hyperlink>
       <w:r>
@@ -9019,22 +9017,22 @@
         <w:pStyle w:val="Heading2"/>
         <w:ind w:left="-142"/>
       </w:pPr>
-      <w:bookmarkStart w:id="16" w:name="_What_technology_does"/>
-      <w:bookmarkStart w:id="17" w:name="_Toc492399836"/>
+      <w:bookmarkStart w:id="15" w:name="_What_technology_does"/>
+      <w:bookmarkStart w:id="16" w:name="_Toc492399836"/>
+      <w:bookmarkEnd w:id="15"/>
+      <w:r>
+        <w:t xml:space="preserve">What </w:t>
+      </w:r>
+      <w:r>
+        <w:rPr>
+          <w:color w:val="0070C0"/>
+        </w:rPr>
+        <w:t xml:space="preserve">technology </w:t>
+      </w:r>
+      <w:r>
+        <w:t>does Assistive Reality use?</w:t>
+      </w:r>
       <w:bookmarkEnd w:id="16"/>
-      <w:r>
-        <w:t xml:space="preserve">What </w:t>
-      </w:r>
-      <w:r>
-        <w:rPr>
-          <w:color w:val="0070C0"/>
-        </w:rPr>
-        <w:t xml:space="preserve">technology </w:t>
-      </w:r>
-      <w:r>
-        <w:t>does Assistive Reality use?</w:t>
-      </w:r>
-      <w:bookmarkEnd w:id="17"/>
     </w:p>
     <w:p>
       <w:r>
@@ -9816,7 +9814,7 @@
         <w:pStyle w:val="Heading2"/>
         <w:ind w:left="-142" w:right="-1"/>
       </w:pPr>
-      <w:bookmarkStart w:id="18" w:name="_Toc492399837"/>
+      <w:bookmarkStart w:id="17" w:name="_Toc492399837"/>
       <w:r>
         <w:lastRenderedPageBreak/>
         <w:t xml:space="preserve">How are we </w:t>
@@ -9836,7 +9834,7 @@
       <w:r>
         <w:t>?</w:t>
       </w:r>
-      <w:bookmarkEnd w:id="18"/>
+      <w:bookmarkEnd w:id="17"/>
     </w:p>
     <w:p>
       <w:pPr>
@@ -10076,7 +10074,7 @@
           <w:b/>
           <w:color w:val="00B050"/>
         </w:rPr>
-        <w:t>0xAeDe31213C15D2273C1871e716fC8E762D176564</w:t>
+        <w:t>0xE75178c6fA2B0F1903145277413C32A00EB8c201</w:t>
       </w:r>
       <w:r>
         <w:t>):</w:t>
@@ -10374,7 +10372,7 @@
         <w:pStyle w:val="Heading2"/>
         <w:ind w:left="-142" w:right="-1"/>
       </w:pPr>
-      <w:bookmarkStart w:id="19" w:name="_Toc492399838"/>
+      <w:bookmarkStart w:id="18" w:name="_Toc492399838"/>
       <w:r>
         <w:lastRenderedPageBreak/>
         <w:t>Crowdsale</w:t>
@@ -10391,7 +10389,7 @@
         </w:rPr>
         <w:t>instructions</w:t>
       </w:r>
-      <w:bookmarkEnd w:id="19"/>
+      <w:bookmarkEnd w:id="18"/>
     </w:p>
     <w:p>
       <w:pPr>
@@ -10786,14 +10784,39 @@
                 <w:rFonts w:ascii="Arial" w:hAnsi="Arial" w:cs="Arial"/>
                 <w:b/>
                 <w:color w:val="00B050"/>
+                <w:sz w:val="28"/>
+                <w:szCs w:val="28"/>
               </w:rPr>
             </w:pPr>
             <w:r>
               <w:rPr>
                 <w:b/>
                 <w:color w:val="0070C0"/>
+                <w:sz w:val="28"/>
+                <w:szCs w:val="28"/>
               </w:rPr>
               <w:t>ARX</w:t>
+            </w:r>
+            <w:r>
+              <w:rPr>
+                <w:b/>
+                <w:color w:val="0070C0"/>
+                <w:sz w:val="28"/>
+                <w:szCs w:val="28"/>
+              </w:rPr>
+              <w:t>,</w:t>
+            </w:r>
+            <w:r>
+              <w:rPr>
+                <w:b/>
+                <w:color w:val="0070C0"/>
+                <w:sz w:val="28"/>
+                <w:szCs w:val="28"/>
+              </w:rPr>
+              <w:br/>
+            </w:r>
+            <w:r>
+              <w:t>Assistive Reality</w:t>
             </w:r>
           </w:p>
         </w:tc>
@@ -10836,7 +10859,7 @@
                 <w:b/>
                 <w:color w:val="00B050"/>
               </w:rPr>
-              <w:t>0xAeDe31213C15D2273C1871e716fC8E762D176564</w:t>
+              <w:t>0xE75178c6fA2B0F1903145277413C32A00EB8c201</w:t>
             </w:r>
           </w:p>
         </w:tc>
@@ -10878,7 +10901,7 @@
                 <w:b/>
                 <w:u w:val="single"/>
               </w:rPr>
-              <w:t>26 September 7:00PM GMT</w:t>
+              <w:t>29 September 2017, 7:00PM GMT</w:t>
             </w:r>
           </w:p>
         </w:tc>
@@ -10914,7 +10937,7 @@
                 <w:b/>
                 <w:u w:val="single"/>
               </w:rPr>
-              <w:t>4296250</w:t>
+              <w:t>4323576</w:t>
             </w:r>
           </w:p>
         </w:tc>
@@ -10948,7 +10971,10 @@
               <w:ind w:right="-1"/>
             </w:pPr>
             <w:r>
-              <w:t>17 October 7:00PM GMT</w:t>
+              <w:t>Friday 20</w:t>
+            </w:r>
+            <w:r>
+              <w:t xml:space="preserve"> October 7:00PM GMT</w:t>
             </w:r>
           </w:p>
         </w:tc>
@@ -10974,9 +11000,17 @@
           <w:p>
             <w:pPr>
               <w:ind w:right="-1"/>
+              <w:rPr>
+                <w:b/>
+                <w:u w:val="single"/>
+              </w:rPr>
             </w:pPr>
             <w:r>
-              <w:t>4395756</w:t>
+              <w:rPr>
+                <w:b/>
+                <w:u w:val="single"/>
+              </w:rPr>
+              <w:t>4402956</w:t>
             </w:r>
           </w:p>
         </w:tc>
@@ -10991,15 +11025,7 @@
               <w:ind w:right="-1"/>
             </w:pPr>
             <w:r>
-              <w:t xml:space="preserve">ETH </w:t>
-            </w:r>
-            <w:proofErr w:type="spellStart"/>
-            <w:r>
-              <w:t>softcap</w:t>
-            </w:r>
-            <w:proofErr w:type="spellEnd"/>
-            <w:r>
-              <w:t xml:space="preserve"> funding level</w:t>
+              <w:t>Duration</w:t>
             </w:r>
           </w:p>
         </w:tc>
@@ -11012,10 +11038,16 @@
               <w:ind w:right="-1"/>
             </w:pPr>
             <w:r>
-              <w:t>7,</w:t>
-            </w:r>
-            <w:r>
-              <w:t>000</w:t>
+              <w:t>79</w:t>
+            </w:r>
+            <w:r>
+              <w:t>,</w:t>
+            </w:r>
+            <w:r>
+              <w:t>380</w:t>
+            </w:r>
+            <w:r>
+              <w:t xml:space="preserve"> blocks (approximately 21 days average)</w:t>
             </w:r>
           </w:p>
         </w:tc>
@@ -11034,7 +11066,10 @@
             </w:r>
             <w:proofErr w:type="spellStart"/>
             <w:r>
-              <w:t>hardcap</w:t>
+              <w:rPr>
+                <w:b/>
+              </w:rPr>
+              <w:t>softcap</w:t>
             </w:r>
             <w:proofErr w:type="spellEnd"/>
             <w:r>
@@ -11049,6 +11084,48 @@
           <w:p>
             <w:pPr>
               <w:ind w:right="-1"/>
+            </w:pPr>
+            <w:r>
+              <w:t>3,500</w:t>
+            </w:r>
+          </w:p>
+        </w:tc>
+      </w:tr>
+      <w:tr>
+        <w:tc>
+          <w:tcPr>
+            <w:tcW w:w="3681" w:type="dxa"/>
+          </w:tcPr>
+          <w:p>
+            <w:pPr>
+              <w:ind w:right="-1"/>
+            </w:pPr>
+            <w:r>
+              <w:t xml:space="preserve">ETH </w:t>
+            </w:r>
+            <w:proofErr w:type="spellStart"/>
+            <w:r>
+              <w:rPr>
+                <w:b/>
+              </w:rPr>
+              <w:t>hardcap</w:t>
+            </w:r>
+            <w:proofErr w:type="spellEnd"/>
+            <w:r>
+              <w:t xml:space="preserve"> funding level</w:t>
+            </w:r>
+          </w:p>
+        </w:tc>
+        <w:tc>
+          <w:tcPr>
+            <w:tcW w:w="6231" w:type="dxa"/>
+          </w:tcPr>
+          <w:p>
+            <w:pPr>
+              <w:ind w:right="-1"/>
+              <w:rPr>
+                <w:b/>
+              </w:rPr>
             </w:pPr>
             <w:r>
               <w:t>7</w:t>
@@ -11318,14 +11395,6 @@
             <w:r>
               <w:t>JSON definition</w:t>
             </w:r>
-            <w:r>
-              <w:object w:dxaOrig="1559" w:dyaOrig="1010">
-                <v:shape id="_x0000_i1026" type="#_x0000_t75" style="width:78pt;height:50.25pt" o:ole="">
-                  <v:imagedata r:id="rId52" o:title=""/>
-                </v:shape>
-                <o:OLEObject Type="Embed" ProgID="Package" ShapeID="_x0000_i1026" DrawAspect="Icon" ObjectID="_1566590058" r:id="rId53"/>
-              </w:object>
-            </w:r>
           </w:p>
         </w:tc>
         <w:tc>
@@ -11336,26 +11405,35 @@
             <w:pPr>
               <w:ind w:right="-1"/>
             </w:pPr>
-            <w:r>
-              <w:t xml:space="preserve">Click here to get the raw JSON for copy/paste </w:t>
-            </w:r>
-            <w:hyperlink r:id="rId54" w:history="1">
+            <w:hyperlink r:id="rId52" w:history="1">
               <w:r>
                 <w:rPr>
                   <w:rStyle w:val="Hyperlink"/>
                 </w:rPr>
-                <w:t>https://raw.githubusercontent.com/assistivereality/ico/master/jsonforICO.txt</w:t>
+                <w:t>Click here to get the raw JSON</w:t>
               </w:r>
             </w:hyperlink>
             <w:r>
-              <w:t xml:space="preserve"> or see </w:t>
+              <w:t xml:space="preserve"> for copy/paste or see </w:t>
             </w:r>
             <w:hyperlink w:anchor="_Appendix_A:_JSON" w:history="1">
               <w:r>
                 <w:rPr>
                   <w:rStyle w:val="Hyperlink"/>
                 </w:rPr>
-                <w:t>Appendix A: JSON</w:t>
+                <w:t>Appendix A:</w:t>
+              </w:r>
+              <w:r>
+                <w:rPr>
+                  <w:rStyle w:val="Hyperlink"/>
+                </w:rPr>
+                <w:t xml:space="preserve"> </w:t>
+              </w:r>
+              <w:r>
+                <w:rPr>
+                  <w:rStyle w:val="Hyperlink"/>
+                </w:rPr>
+                <w:t>JSON</w:t>
               </w:r>
             </w:hyperlink>
           </w:p>
@@ -11382,19 +11460,13 @@
           <w:p>
             <w:pPr>
               <w:ind w:right="-1"/>
-              <w:rPr>
-                <w:sz w:val="28"/>
-                <w:szCs w:val="28"/>
-              </w:rPr>
             </w:pPr>
-            <w:hyperlink r:id="rId55" w:history="1">
+            <w:hyperlink r:id="rId53" w:history="1">
               <w:r>
                 <w:rPr>
                   <w:rStyle w:val="Hyperlink"/>
-                  <w:sz w:val="28"/>
-                  <w:szCs w:val="28"/>
                 </w:rPr>
-                <w:t>https://aronline.io/icoinfo</w:t>
+                <w:t>https://aronline.io/ethereum-ico-crowdsale-instructions</w:t>
               </w:r>
             </w:hyperlink>
           </w:p>
@@ -11408,14 +11480,6 @@
           <w:b/>
         </w:rPr>
       </w:pPr>
-    </w:p>
-    <w:p>
-      <w:pPr>
-        <w:ind w:right="-1"/>
-        <w:rPr>
-          <w:b/>
-        </w:rPr>
-      </w:pPr>
       <w:r>
         <w:rPr>
           <w:b/>
@@ -11517,7 +11581,7 @@
           <w:b/>
           <w:color w:val="00B050"/>
         </w:rPr>
-        <w:t>0xAeDe31213C15D2273C1871e716fC8E762D176564</w:t>
+        <w:t>0xE75178c6fA2B0F1903145277413C32A00EB8c201</w:t>
       </w:r>
       <w:r>
         <w:t xml:space="preserve"> </w:t>
@@ -11567,7 +11631,7 @@
       <w:r>
         <w:t xml:space="preserve"> (no download needed)  </w:t>
       </w:r>
-      <w:hyperlink r:id="rId56" w:history="1">
+      <w:hyperlink r:id="rId54" w:history="1">
         <w:r>
           <w:rPr>
             <w:rStyle w:val="Hyperlink"/>
@@ -11586,7 +11650,7 @@
       <w:r>
         <w:t xml:space="preserve"> (Firefox and Chrome browser add-on) </w:t>
       </w:r>
-      <w:hyperlink r:id="rId57" w:history="1">
+      <w:hyperlink r:id="rId55" w:history="1">
         <w:r>
           <w:rPr>
             <w:rStyle w:val="Hyperlink"/>
@@ -11598,7 +11662,7 @@
         <w:br/>
         <w:t xml:space="preserve">Mist (Desktop) </w:t>
       </w:r>
-      <w:hyperlink r:id="rId58" w:history="1">
+      <w:hyperlink r:id="rId56" w:history="1">
         <w:r>
           <w:rPr>
             <w:rStyle w:val="Hyperlink"/>
@@ -11610,7 +11674,7 @@
         <w:br/>
         <w:t xml:space="preserve">Parity (Desktop) </w:t>
       </w:r>
-      <w:hyperlink r:id="rId59" w:history="1">
+      <w:hyperlink r:id="rId57" w:history="1">
         <w:r>
           <w:rPr>
             <w:rStyle w:val="Hyperlink"/>
@@ -11629,7 +11693,7 @@
       <w:r>
         <w:t xml:space="preserve"> (iPhone) </w:t>
       </w:r>
-      <w:hyperlink r:id="rId60" w:history="1">
+      <w:hyperlink r:id="rId58" w:history="1">
         <w:r>
           <w:rPr>
             <w:rStyle w:val="Hyperlink"/>
@@ -11648,7 +11712,7 @@
       <w:r>
         <w:t xml:space="preserve"> (Android) </w:t>
       </w:r>
-      <w:hyperlink r:id="rId61" w:history="1">
+      <w:hyperlink r:id="rId59" w:history="1">
         <w:r>
           <w:rPr>
             <w:rStyle w:val="Hyperlink"/>
@@ -11700,7 +11764,7 @@
           <w:b/>
           <w:color w:val="00B050"/>
         </w:rPr>
-        <w:t>0xAeDe31213C15D2273C1871e716fC8E762D176564</w:t>
+        <w:t>0xE75178c6fA2B0F1903145277413C32A00EB8c201</w:t>
       </w:r>
       <w:r>
         <w:rPr>
@@ -11783,7 +11847,7 @@
                     </pic:cNvPicPr>
                   </pic:nvPicPr>
                   <pic:blipFill>
-                    <a:blip r:embed="rId62">
+                    <a:blip r:embed="rId60">
                       <a:extLst>
                         <a:ext uri="{28A0092B-C50C-407E-A947-70E740481C1C}">
                           <a14:useLocalDpi xmlns:a14="http://schemas.microsoft.com/office/drawing/2010/main" val="0"/>
@@ -11881,7 +11945,7 @@
                     </pic:cNvPicPr>
                   </pic:nvPicPr>
                   <pic:blipFill>
-                    <a:blip r:embed="rId63">
+                    <a:blip r:embed="rId61">
                       <a:extLst>
                         <a:ext uri="{28A0092B-C50C-407E-A947-70E740481C1C}">
                           <a14:useLocalDpi xmlns:a14="http://schemas.microsoft.com/office/drawing/2010/main" val="0"/>
@@ -11931,7 +11995,7 @@
           <w:b/>
           <w:color w:val="00B050"/>
         </w:rPr>
-        <w:t>0xAeDe31213C15D2273C1871e716fC8E762D176564</w:t>
+        <w:t>0xE75178c6fA2B0F1903145277413C32A00EB8c201</w:t>
       </w:r>
     </w:p>
     <w:p>
@@ -11983,7 +12047,7 @@
       <w:r>
         <w:br/>
       </w:r>
-      <w:hyperlink r:id="rId64" w:history="1">
+      <w:hyperlink r:id="rId62" w:history="1">
         <w:r>
           <w:rPr>
             <w:rStyle w:val="Hyperlink"/>
@@ -11993,10 +12057,10 @@
       </w:hyperlink>
       <w:r>
         <w:object w:dxaOrig="1559" w:dyaOrig="1010">
-          <v:shape id="_x0000_i1027" type="#_x0000_t75" style="width:78pt;height:50.25pt" o:ole="">
-            <v:imagedata r:id="rId52" o:title=""/>
+          <v:shape id="_x0000_i1026" type="#_x0000_t75" style="width:78pt;height:50.25pt" o:ole="">
+            <v:imagedata r:id="rId63" o:title=""/>
           </v:shape>
-          <o:OLEObject Type="Embed" ProgID="Package" ShapeID="_x0000_i1027" DrawAspect="Icon" ObjectID="_1566590059" r:id="rId65"/>
+          <o:OLEObject Type="Embed" ProgID="Package" ShapeID="_x0000_i1026" DrawAspect="Icon" ObjectID="_1566612715" r:id="rId64"/>
         </w:object>
       </w:r>
     </w:p>
@@ -12030,7 +12094,7 @@
                     </pic:cNvPicPr>
                   </pic:nvPicPr>
                   <pic:blipFill>
-                    <a:blip r:embed="rId66">
+                    <a:blip r:embed="rId65">
                       <a:extLst>
                         <a:ext uri="{28A0092B-C50C-407E-A947-70E740481C1C}">
                           <a14:useLocalDpi xmlns:a14="http://schemas.microsoft.com/office/drawing/2010/main" val="0"/>
@@ -12103,7 +12167,7 @@
                     </pic:cNvPicPr>
                   </pic:nvPicPr>
                   <pic:blipFill>
-                    <a:blip r:embed="rId67">
+                    <a:blip r:embed="rId66">
                       <a:extLst>
                         <a:ext uri="{28A0092B-C50C-407E-A947-70E740481C1C}">
                           <a14:useLocalDpi xmlns:a14="http://schemas.microsoft.com/office/drawing/2010/main" val="0"/>
@@ -12186,7 +12250,7 @@
                     </pic:cNvPicPr>
                   </pic:nvPicPr>
                   <pic:blipFill>
-                    <a:blip r:embed="rId68">
+                    <a:blip r:embed="rId67">
                       <a:extLst>
                         <a:ext uri="{28A0092B-C50C-407E-A947-70E740481C1C}">
                           <a14:useLocalDpi xmlns:a14="http://schemas.microsoft.com/office/drawing/2010/main" val="0"/>
@@ -12241,7 +12305,7 @@
           <w:b/>
           <w:color w:val="00B050"/>
         </w:rPr>
-        <w:t>0xAeDe31213C15D2273C1871e716fC8E762D176564</w:t>
+        <w:t>0xE75178c6fA2B0F1903145277413C32A00EB8c201</w:t>
       </w:r>
     </w:p>
     <w:p>
@@ -12285,7 +12349,7 @@
                     </pic:cNvPicPr>
                   </pic:nvPicPr>
                   <pic:blipFill>
-                    <a:blip r:embed="rId69">
+                    <a:blip r:embed="rId68">
                       <a:extLst>
                         <a:ext uri="{28A0092B-C50C-407E-A947-70E740481C1C}">
                           <a14:useLocalDpi xmlns:a14="http://schemas.microsoft.com/office/drawing/2010/main" val="0"/>
@@ -12384,7 +12448,7 @@
                     </pic:cNvPicPr>
                   </pic:nvPicPr>
                   <pic:blipFill>
-                    <a:blip r:embed="rId70">
+                    <a:blip r:embed="rId69">
                       <a:extLst>
                         <a:ext uri="{28A0092B-C50C-407E-A947-70E740481C1C}">
                           <a14:useLocalDpi xmlns:a14="http://schemas.microsoft.com/office/drawing/2010/main" val="0"/>
@@ -12476,7 +12540,7 @@
                     </pic:cNvPicPr>
                   </pic:nvPicPr>
                   <pic:blipFill>
-                    <a:blip r:embed="rId71">
+                    <a:blip r:embed="rId70">
                       <a:extLst>
                         <a:ext uri="{28A0092B-C50C-407E-A947-70E740481C1C}">
                           <a14:useLocalDpi xmlns:a14="http://schemas.microsoft.com/office/drawing/2010/main" val="0"/>
@@ -12535,7 +12599,7 @@
                     </pic:cNvPicPr>
                   </pic:nvPicPr>
                   <pic:blipFill>
-                    <a:blip r:embed="rId72">
+                    <a:blip r:embed="rId71">
                       <a:extLst>
                         <a:ext uri="{28A0092B-C50C-407E-A947-70E740481C1C}">
                           <a14:useLocalDpi xmlns:a14="http://schemas.microsoft.com/office/drawing/2010/main" val="0"/>
@@ -12594,7 +12658,7 @@
                     </pic:cNvPicPr>
                   </pic:nvPicPr>
                   <pic:blipFill>
-                    <a:blip r:embed="rId73">
+                    <a:blip r:embed="rId72">
                       <a:extLst>
                         <a:ext uri="{28A0092B-C50C-407E-A947-70E740481C1C}">
                           <a14:useLocalDpi xmlns:a14="http://schemas.microsoft.com/office/drawing/2010/main" val="0"/>
@@ -12682,7 +12746,7 @@
                     </pic:cNvPicPr>
                   </pic:nvPicPr>
                   <pic:blipFill>
-                    <a:blip r:embed="rId74">
+                    <a:blip r:embed="rId73">
                       <a:extLst>
                         <a:ext uri="{28A0092B-C50C-407E-A947-70E740481C1C}">
                           <a14:useLocalDpi xmlns:a14="http://schemas.microsoft.com/office/drawing/2010/main" val="0"/>
@@ -12713,19 +12777,13 @@
           </wp:inline>
         </w:drawing>
       </w:r>
+      <w:bookmarkStart w:id="19" w:name="_GoBack"/>
+      <w:bookmarkEnd w:id="19"/>
     </w:p>
     <w:p>
       <w:pPr>
         <w:ind w:right="-1"/>
       </w:pPr>
-      <w:r>
-        <w:object w:dxaOrig="1559" w:dyaOrig="1010">
-          <v:shape id="_x0000_i1028" type="#_x0000_t75" style="width:78pt;height:50.25pt" o:ole="">
-            <v:imagedata r:id="rId75" o:title=""/>
-          </v:shape>
-          <o:OLEObject Type="Embed" ProgID="Package" ShapeID="_x0000_i1028" DrawAspect="Icon" ObjectID="_1566590060" r:id="rId76"/>
-        </w:object>
-      </w:r>
     </w:p>
     <w:p>
       <w:pPr>
@@ -12822,7 +12880,7 @@
                     </pic:cNvPicPr>
                   </pic:nvPicPr>
                   <pic:blipFill>
-                    <a:blip r:embed="rId77">
+                    <a:blip r:embed="rId74">
                       <a:extLst>
                         <a:ext uri="{28A0092B-C50C-407E-A947-70E740481C1C}">
                           <a14:useLocalDpi xmlns:a14="http://schemas.microsoft.com/office/drawing/2010/main" val="0"/>
@@ -12861,6 +12919,11 @@
     </w:p>
     <w:p>
       <w:pPr>
+        <w:ind w:left="709" w:right="-1"/>
+      </w:pPr>
+    </w:p>
+    <w:p>
+      <w:pPr>
         <w:pStyle w:val="Heading2"/>
       </w:pPr>
       <w:bookmarkStart w:id="20" w:name="_Toc492399839"/>
@@ -14146,7 +14209,7 @@
         <w:rPr>
           <w:lang w:eastAsia="en-AU"/>
         </w:rPr>
-        <w:t>", "outputs": [ { "name": "response", "type": "bytes32" } ], "payable": false, "type": "function" }, { "constant": true, "inputs": [], "name": "name", "outputs": [ { "name": "", "type": "string", "value": "ARX" } ], "payable": false, "type": "function" }, { "constant": false, "inputs": [ { "name": "_spender", "type": "address" }, { "name": "_amount", "type": "uint256" } ], "name": "approve", "outputs": [ { "name": "success", "type": "bool" } ], "payable": false, "type": "function" }, { "constant": true, "inputs": [], "name": "</w:t>
+        <w:t>", "outputs": [ { "name": "response", "type": "bytes32" } ], "payable": false, "type": "function" }, { "constant": true, "inputs": [], "name": "name", "outputs": [ { "name": "", "type": "string", "value": "Assistive Reality" } ], "payable": false, "type": "function" }, { "constant": false, "inputs": [ { "name": "_spender", "type": "address" }, { "name": "_amount", "type": "uint256" } ], "name": "approve", "outputs": [ { "name": "success", "type": "bool" } ], "payable": false, "type": "function" }, { "constant": true, "inputs": [], "name": "</w:t>
       </w:r>
       <w:proofErr w:type="spellStart"/>
       <w:r>
@@ -14174,7 +14237,7 @@
         <w:rPr>
           <w:lang w:eastAsia="en-AU"/>
         </w:rPr>
-        <w:t>", "type": "uint256", "value": "70000" } ], "payable": false, "type": "function" }, { "constant": true, "inputs": [], "name": "</w:t>
+        <w:t>", "type": "uint256", "value": "0" } ], "payable": false, "type": "function" }, { "constant": true, "inputs": [], "name": "</w:t>
       </w:r>
       <w:proofErr w:type="spellStart"/>
       <w:r>
@@ -14216,7 +14279,7 @@
         <w:rPr>
           <w:lang w:eastAsia="en-AU"/>
         </w:rPr>
-        <w:t>", "outputs": [ { "name": "", "type": "uint256", "value": "4000" } ], "payable": false, "type": "function" }, { "constant": false, "inputs": [ { "name": "_from", "type": "address" }, { "name": "_to", "type": "address" }, { "name": "_amount", "type": "uint256" } ], "name": "</w:t>
+        <w:t>", "outputs": [ { "name": "", "type": "uint256", "value": "0" } ], "payable": false, "type": "function" }, { "constant": false, "inputs": [ { "name": "_from", "type": "address" }, { "name": "_to", "type": "address" }, { "name": "_amount", "type": "uint256" } ], "name": "</w:t>
       </w:r>
       <w:proofErr w:type="spellStart"/>
       <w:r>
@@ -14244,7 +14307,7 @@
         <w:rPr>
           <w:lang w:eastAsia="en-AU"/>
         </w:rPr>
-        <w:t>", "outputs": [ { "name": "", "type": "bool", "value": true } ], "payable": false, "type": "function" }, { "constant": true, "inputs": [], "name": "</w:t>
+        <w:t>", "outputs": [ { "name": "", "type": "bool", "value": false } ], "payable": false, "type": "function" }, { "constant": true, "inputs": [], "name": "</w:t>
       </w:r>
       <w:proofErr w:type="spellStart"/>
       <w:r>
@@ -14258,7 +14321,7 @@
         <w:rPr>
           <w:lang w:eastAsia="en-AU"/>
         </w:rPr>
-        <w:t>", "outputs": [ { "name": "", "type": "address", "value": "0xd93333f8cb765397a5d0d0e0ba53a2899b48511f" } ], "payable": false, "type": "function" }, { "constant": false, "inputs": [], "name": "refund", "outputs": [], "payable": false, "type": "function" }, { "constant": true, "inputs": [], "name": "standard", "outputs": [ { "name": "", "type": "string", "value": "ARX" } ], "payable": false, "type": "function" }, { "constant": true, "inputs": [], "name": "</w:t>
+        <w:t>", "outputs": [ { "name": "", "type": "address", "value": "0x0000000000000000000000000000000000000000" } ], "payable": false, "type": "function" }, { "constant": false, "inputs": [], "name": "refund", "outputs": [], "payable": false, "type": "function" }, { "constant": true, "inputs": [], "name": "standard", "outputs": [ { "name": "", "type": "string", "value": "ARX" } ], "payable": false, "type": "function" }, { "constant": true, "inputs": [], "name": "</w:t>
       </w:r>
       <w:proofErr w:type="spellStart"/>
       <w:r>
@@ -14286,7 +14349,7 @@
         <w:rPr>
           <w:lang w:eastAsia="en-AU"/>
         </w:rPr>
-        <w:t>", "outputs": [ { "name": "", "type": "address", "value": "0x70a0be1a5d8a9f39afed536ec7b55d87067371aa" } ], "payable": false, "type": "function" }, { "constant": true, "inputs": [ { "name": "_owner", "type": "address" } ], "name": "</w:t>
+        <w:t>", "outputs": [ { "name": "", "type": "address", "value": "0x0000000000000000000000000000000000000000" } ], "payable": false, "type": "function" }, { "constant": true, "inputs": [ { "name": "_owner", "type": "address" } ], "name": "</w:t>
       </w:r>
       <w:proofErr w:type="spellStart"/>
       <w:r>
@@ -14356,7 +14419,7 @@
         <w:rPr>
           <w:lang w:eastAsia="en-AU"/>
         </w:rPr>
-        <w:t>", "type": "uint256", "value": "0" } ], "payable": false, "type": "function" }, { "constant": true, "inputs": [], "name": "owner", "outputs": [ { "name": "", "type": "address", "value": "0x5ed4706a93b8a3239f97f7d2025ce1f9eadcd9a4" } ], "payable": false, "type": "function" }, { "constant": true, "inputs": [], "name": "</w:t>
+        <w:t>", "type": "uint256", "value": "0" } ], "payable": false, "type": "function" }, { "constant": true, "inputs": [], "name": "owner", "outputs": [ { "name": "", "type": "address", "value": "0x7a29e1343c6a107ce78199f1b3a1d2952efd77ba" } ], "payable": false, "type": "function" }, { "constant": true, "inputs": [], "name": "</w:t>
       </w:r>
       <w:proofErr w:type="spellStart"/>
       <w:r>
@@ -14370,7 +14433,7 @@
         <w:rPr>
           <w:lang w:eastAsia="en-AU"/>
         </w:rPr>
-        <w:t>", "outputs": [ { "name": "", "type": "uint256", "value": "4395756" } ], "payable": false, "type": "function" }, { "constant": true, "inputs": [], "name": "</w:t>
+        <w:t>", "outputs": [ { "name": "", "type": "uint256", "value": "0" } ], "payable": false, "type": "function" }, { "constant": true, "inputs": [], "name": "</w:t>
       </w:r>
       <w:proofErr w:type="spellStart"/>
       <w:r>
@@ -14398,7 +14461,7 @@
         <w:rPr>
           <w:lang w:eastAsia="en-AU"/>
         </w:rPr>
-        <w:t>", "type": "uint256", "value": "70000" } ], "payable": false, "type": "function" }, { "constant": true, "inputs": [], "name": "symbol", "outputs": [ { "name": "", "type": "string", "value": "ARX" } ], "payable": false, "type": "function" }, { "constant": true, "inputs": [], "name": "</w:t>
+        <w:t>", "type": "uint256", "value": "0" } ], "payable": false, "type": "function" }, { "constant": true, "inputs": [], "name": "symbol", "outputs": [ { "name": "", "type": "string", "value": "ARX" } ], "payable": false, "type": "function" }, { "constant": true, "inputs": [], "name": "</w:t>
       </w:r>
       <w:proofErr w:type="spellStart"/>
       <w:r>
@@ -14447,7 +14510,7 @@
         <w:rPr>
           <w:lang w:eastAsia="en-AU"/>
         </w:rPr>
-        <w:t>", "type": "uint256", "value": "7000" } ], "payable": false, "type": "function" }, { "constant": false, "inputs": [ { "name": "_to", "type": "address" }, { "name": "_amount", "type": "uint256" } ], "name": "transfer", "outputs": [ { "name": "success", "type": "bool" } ], "payable": false, "type": "function" }, { "constant": false, "inputs": [ { "name": "_</w:t>
+        <w:t>", "type": "uint256", "value": "0" } ], "payable": false, "type": "function" }, { "constant": false, "inputs": [ { "name": "_to", "type": "address" }, { "name": "_amount", "type": "uint256" } ], "name": "transfer", "outputs": [ { "name": "success", "type": "bool" } ], "payable": false, "type": "function" }, { "constant": false, "inputs": [ { "name": "_</w:t>
       </w:r>
       <w:proofErr w:type="spellStart"/>
       <w:r>
@@ -14503,7 +14566,7 @@
         <w:rPr>
           <w:lang w:eastAsia="en-AU"/>
         </w:rPr>
-        <w:t>", "outputs": [ { "name": "", "type": "uint256", "value": "7e+21" } ], "payable": false, "type": "function" }, { "constant": true, "inputs": [], "name": "</w:t>
+        <w:t>", "outputs": [ { "name": "", "type": "uint256", "value": "0" } ], "payable": false, "type": "function" }, { "constant": true, "inputs": [], "name": "</w:t>
       </w:r>
       <w:proofErr w:type="spellStart"/>
       <w:r>
@@ -14531,7 +14594,7 @@
         <w:rPr>
           <w:lang w:eastAsia="en-AU"/>
         </w:rPr>
-        <w:t>", "outputs": [ { "name": "", "type": "uint256", "value": "4316376" } ], "payable": false, "type": "function" }, { "constant": true, "inputs": [], "name": "</w:t>
+        <w:t>", "outputs": [ { "name": "", "type": "uint256", "value": "0" } ], "payable": false, "type": "function" }, { "constant": true, "inputs": [], "name": "</w:t>
       </w:r>
       <w:proofErr w:type="spellStart"/>
       <w:r>
@@ -14545,7 +14608,7 @@
         <w:rPr>
           <w:lang w:eastAsia="en-AU"/>
         </w:rPr>
-        <w:t>", "outputs": [ { "name": "", "type": "uint256", "value": "7e+22" } ], "payable": false, "type": "function" }, { "constant": false, "inputs": [], "name": "</w:t>
+        <w:t>", "outputs": [ { "name": "", "type": "uint256", "value": "0" } ], "payable": false, "type": "function" }, { "constant": false, "inputs": [], "name": "</w:t>
       </w:r>
       <w:proofErr w:type="spellStart"/>
       <w:r>
@@ -14573,7 +14636,7 @@
         <w:rPr>
           <w:lang w:eastAsia="en-AU"/>
         </w:rPr>
-        <w:t>", "outputs": [ { "name": "", "type": "string", "value": "Crowdsale is setup" } ], "payable": false, "type": "function" }, { "constant": true, "inputs": [], "name": "</w:t>
+        <w:t>", "outputs": [ { "name": "", "type": "string", "value": "Crowdsale deployed to chain" } ], "payable": false, "type": "function" }, { "constant": true, "inputs": [], "name": "</w:t>
       </w:r>
       <w:proofErr w:type="spellStart"/>
       <w:r>
@@ -14587,7 +14650,7 @@
         <w:rPr>
           <w:lang w:eastAsia="en-AU"/>
         </w:rPr>
-        <w:t>", "outputs": [ { "name": "", "type": "uint256", "value": "7e+22" } ], "payable": false, "type": "function" }, { "constant": false, "inputs": [ { "name": "</w:t>
+        <w:t>", "outputs": [ { "name": "", "type": "uint256", "value": "0" } ], "payable": false, "type": "function" }, { "constant": false, "inputs": [ { "name": "</w:t>
       </w:r>
       <w:proofErr w:type="spellStart"/>
       <w:r>
@@ -14615,7 +14678,7 @@
         <w:rPr>
           <w:lang w:eastAsia="en-AU"/>
         </w:rPr>
-        <w:t>", "outputs": [], "payable": false, "type": "function" }, { "constant": true, "inputs": [], "name": "admin", "outputs": [ { "name": "", "type": "address", "value": "0x5ed4706a93b8a3239f97f7d2025ce1f9eadcd9a4" } ], "payable": false, "type": "function" }, { "constant": false, "inputs": [], "name": "</w:t>
+        <w:t>", "outputs": [], "payable": false, "type": "function" }, { "constant": true, "inputs": [], "name": "admin", "outputs": [ { "name": "", "type": "address", "value": "0x7a29e1343c6a107ce78199f1b3a1d2952efd77ba" } ], "payable": false, "type": "function" }, { "constant": false, "inputs": [], "name": "</w:t>
       </w:r>
       <w:proofErr w:type="spellStart"/>
       <w:r>
@@ -14661,7 +14724,7 @@
       </w:r>
     </w:p>
     <w:sectPr>
-      <w:footerReference w:type="default" r:id="rId78"/>
+      <w:footerReference w:type="default" r:id="rId75"/>
       <w:pgSz w:w="11906" w:h="16838"/>
       <w:pgMar w:top="1440" w:right="991" w:bottom="1440" w:left="993" w:header="708" w:footer="708" w:gutter="0"/>
       <w:cols w:space="708"/>
@@ -14709,16 +14772,7 @@
         <w:sz w:val="16"/>
         <w:szCs w:val="16"/>
       </w:rPr>
-      <w:t>[1.</w:t>
-    </w:r>
-    <w:r>
-      <w:rPr>
-        <w:rFonts w:ascii="Arial" w:hAnsi="Arial" w:cs="Arial"/>
-        <w:color w:val="0070C0"/>
-        <w:sz w:val="16"/>
-        <w:szCs w:val="16"/>
-      </w:rPr>
-      <w:t>6 10</w:t>
+      <w:t>[1.6 10</w:t>
     </w:r>
     <w:r>
       <w:rPr>
@@ -14802,7 +14856,7 @@
         <v:path o:extrusionok="f" gradientshapeok="t" o:connecttype="rect"/>
         <o:lock v:ext="edit" aspectratio="t"/>
       </v:shapetype>
-      <v:shape id="_x0000_i1028" type="#_x0000_t75" alt="http://www.ar-intelligence.info/wp-content/uploads/2017/06/ARKit-Logo.jpg" style="width:54.75pt;height:35.25pt;visibility:visible" o:bullet="t">
+      <v:shape id="_x0000_i1035" type="#_x0000_t75" alt="http://www.ar-intelligence.info/wp-content/uploads/2017/06/ARKit-Logo.jpg" style="width:54.75pt;height:35.25pt;visibility:visible" o:bullet="t">
         <v:imagedata r:id="rId1" o:title="ARKit-Logo"/>
       </v:shape>
     </w:pict>
@@ -20754,7 +20808,7 @@
 </file>
 
 <file path=customXml/itemProps1.xml><?xml version="1.0" encoding="utf-8"?>
-<ds:datastoreItem xmlns:ds="http://schemas.openxmlformats.org/officeDocument/2006/customXml" ds:itemID="{DED5F29B-40AF-4DC1-9A8A-D51BB5283C1D}">
+<ds:datastoreItem xmlns:ds="http://schemas.openxmlformats.org/officeDocument/2006/customXml" ds:itemID="{77ED6514-9BD3-4330-BAE2-D2B5A9194A7A}">
   <ds:schemaRefs>
     <ds:schemaRef ds:uri="http://schemas.openxmlformats.org/officeDocument/2006/bibliography"/>
   </ds:schemaRefs>

</xml_diff>

<commit_message>
update to PDF type & inclusion of web link on frontpage of whitepaper
update to PDF type & inclusion of web link on frontpage of whitepaper
</commit_message>
<xml_diff>
--- a/whitepaper/Assistive Reality aronline.io Whitepaper and ICO v16.docx
+++ b/whitepaper/Assistive Reality aronline.io Whitepaper and ICO v16.docx
@@ -2,8 +2,6 @@
 <file path=word/document.xml><?xml version="1.0" encoding="utf-8"?>
 <w:document xmlns:wpc="http://schemas.microsoft.com/office/word/2010/wordprocessingCanvas" xmlns:cx="http://schemas.microsoft.com/office/drawing/2014/chartex" xmlns:cx1="http://schemas.microsoft.com/office/drawing/2015/9/8/chartex" xmlns:mc="http://schemas.openxmlformats.org/markup-compatibility/2006" xmlns:o="urn:schemas-microsoft-com:office:office" xmlns:r="http://schemas.openxmlformats.org/officeDocument/2006/relationships" xmlns:m="http://schemas.openxmlformats.org/officeDocument/2006/math" xmlns:v="urn:schemas-microsoft-com:vml" xmlns:wp14="http://schemas.microsoft.com/office/word/2010/wordprocessingDrawing" xmlns:wp="http://schemas.openxmlformats.org/drawingml/2006/wordprocessingDrawing" xmlns:w10="urn:schemas-microsoft-com:office:word" xmlns:w="http://schemas.openxmlformats.org/wordprocessingml/2006/main" xmlns:w14="http://schemas.microsoft.com/office/word/2010/wordml" xmlns:w15="http://schemas.microsoft.com/office/word/2012/wordml" xmlns:w16se="http://schemas.microsoft.com/office/word/2015/wordml/symex" xmlns:wpg="http://schemas.microsoft.com/office/word/2010/wordprocessingGroup" xmlns:wpi="http://schemas.microsoft.com/office/word/2010/wordprocessingInk" xmlns:wne="http://schemas.microsoft.com/office/word/2006/wordml" xmlns:wps="http://schemas.microsoft.com/office/word/2010/wordprocessingShape" mc:Ignorable="w14 w15 w16se wp14">
   <w:body>
-    <w:bookmarkStart w:id="0" w:name="_GoBack"/>
-    <w:bookmarkEnd w:id="0"/>
     <w:p>
       <w:pPr>
         <w:ind w:left="-142" w:right="-1"/>
@@ -299,6 +297,8 @@
       <w:r>
         <w:br/>
       </w:r>
+      <w:bookmarkStart w:id="0" w:name="_GoBack"/>
+      <w:bookmarkEnd w:id="0"/>
       <w:r>
         <w:br/>
       </w:r>
@@ -452,10 +452,30 @@
       <w:r>
         <w:br/>
       </w:r>
+      <w:hyperlink r:id="rId21" w:history="1">
+        <w:r>
+          <w:rPr>
+            <w:rStyle w:val="Hyperlink"/>
+            <w:rFonts w:ascii="Century Gothic" w:hAnsi="Century Gothic"/>
+            <w:b/>
+            <w:color w:val="0070C0"/>
+            <w:sz w:val="22"/>
+            <w:szCs w:val="22"/>
+          </w:rPr>
+          <w:t>https://aronline.io/</w:t>
+        </w:r>
+      </w:hyperlink>
     </w:p>
     <w:p>
       <w:pPr>
         <w:ind w:right="-1"/>
+        <w:jc w:val="center"/>
+        <w:rPr>
+          <w:rFonts w:ascii="Century Gothic" w:hAnsi="Century Gothic"/>
+          <w:b/>
+          <w:sz w:val="40"/>
+          <w:szCs w:val="40"/>
+        </w:rPr>
       </w:pPr>
     </w:p>
     <w:p>
@@ -2079,7 +2099,7 @@
                     </pic:cNvPicPr>
                   </pic:nvPicPr>
                   <pic:blipFill>
-                    <a:blip r:embed="rId21">
+                    <a:blip r:embed="rId22">
                       <a:extLst>
                         <a:ext uri="{28A0092B-C50C-407E-A947-70E740481C1C}">
                           <a14:useLocalDpi xmlns:a14="http://schemas.microsoft.com/office/drawing/2010/main" val="0"/>
@@ -2242,7 +2262,7 @@
       <w:r>
         <w:t xml:space="preserve"> These partnerships will be announced via our press portal (</w:t>
       </w:r>
-      <w:hyperlink r:id="rId22" w:history="1">
+      <w:hyperlink r:id="rId23" w:history="1">
         <w:r>
           <w:rPr>
             <w:rStyle w:val="Hyperlink"/>
@@ -2765,7 +2785,7 @@
                     <pic:cNvPicPr/>
                   </pic:nvPicPr>
                   <pic:blipFill>
-                    <a:blip r:embed="rId23">
+                    <a:blip r:embed="rId24">
                       <a:extLst>
                         <a:ext uri="{28A0092B-C50C-407E-A947-70E740481C1C}">
                           <a14:useLocalDpi xmlns:a14="http://schemas.microsoft.com/office/drawing/2010/main" val="0"/>
@@ -3344,7 +3364,7 @@
                     <pic:cNvPicPr/>
                   </pic:nvPicPr>
                   <pic:blipFill>
-                    <a:blip r:embed="rId24" cstate="print">
+                    <a:blip r:embed="rId25" cstate="print">
                       <a:extLst>
                         <a:ext uri="{28A0092B-C50C-407E-A947-70E740481C1C}">
                           <a14:useLocalDpi xmlns:a14="http://schemas.microsoft.com/office/drawing/2010/main" val="0"/>
@@ -4324,7 +4344,7 @@
                     <pic:cNvPicPr/>
                   </pic:nvPicPr>
                   <pic:blipFill>
-                    <a:blip r:embed="rId25">
+                    <a:blip r:embed="rId26">
                       <a:extLst>
                         <a:ext uri="{28A0092B-C50C-407E-A947-70E740481C1C}">
                           <a14:useLocalDpi xmlns:a14="http://schemas.microsoft.com/office/drawing/2010/main" val="0"/>
@@ -4598,7 +4618,7 @@
                     <pic:cNvPicPr/>
                   </pic:nvPicPr>
                   <pic:blipFill>
-                    <a:blip r:embed="rId26">
+                    <a:blip r:embed="rId27">
                       <a:extLst>
                         <a:ext uri="{28A0092B-C50C-407E-A947-70E740481C1C}">
                           <a14:useLocalDpi xmlns:a14="http://schemas.microsoft.com/office/drawing/2010/main" val="0"/>
@@ -7738,7 +7758,7 @@
                     </pic:cNvPicPr>
                   </pic:nvPicPr>
                   <pic:blipFill>
-                    <a:blip r:embed="rId27">
+                    <a:blip r:embed="rId28">
                       <a:extLst>
                         <a:ext uri="{28A0092B-C50C-407E-A947-70E740481C1C}">
                           <a14:useLocalDpi xmlns:a14="http://schemas.microsoft.com/office/drawing/2010/main" val="0"/>
@@ -7798,7 +7818,7 @@
         </w:rPr>
         <w:t xml:space="preserve">Travis Roe </w:t>
       </w:r>
-      <w:hyperlink r:id="rId28" w:history="1">
+      <w:hyperlink r:id="rId29" w:history="1">
         <w:r>
           <w:rPr>
             <w:rStyle w:val="Hyperlink"/>
@@ -8260,7 +8280,7 @@
                     <pic:cNvPicPr/>
                   </pic:nvPicPr>
                   <pic:blipFill>
-                    <a:blip r:embed="rId29">
+                    <a:blip r:embed="rId30">
                       <a:extLst>
                         <a:ext uri="{28A0092B-C50C-407E-A947-70E740481C1C}">
                           <a14:useLocalDpi xmlns:a14="http://schemas.microsoft.com/office/drawing/2010/main" val="0"/>
@@ -8298,7 +8318,7 @@
         </w:rPr>
         <w:t xml:space="preserve">Craig Straw </w:t>
       </w:r>
-      <w:hyperlink r:id="rId30" w:history="1">
+      <w:hyperlink r:id="rId31" w:history="1">
         <w:r>
           <w:rPr>
             <w:rStyle w:val="Hyperlink"/>
@@ -8370,7 +8390,7 @@
                     <pic:cNvPicPr/>
                   </pic:nvPicPr>
                   <pic:blipFill>
-                    <a:blip r:embed="rId31" cstate="print">
+                    <a:blip r:embed="rId32" cstate="print">
                       <a:extLst>
                         <a:ext uri="{28A0092B-C50C-407E-A947-70E740481C1C}">
                           <a14:useLocalDpi xmlns:a14="http://schemas.microsoft.com/office/drawing/2010/main" val="0"/>
@@ -8414,7 +8434,7 @@
         </w:rPr>
         <w:t xml:space="preserve">Wang </w:t>
       </w:r>
-      <w:hyperlink r:id="rId32" w:history="1">
+      <w:hyperlink r:id="rId33" w:history="1">
         <w:r>
           <w:rPr>
             <w:rStyle w:val="Hyperlink"/>
@@ -8626,7 +8646,7 @@
                     </pic:cNvPicPr>
                   </pic:nvPicPr>
                   <pic:blipFill>
-                    <a:blip r:embed="rId33">
+                    <a:blip r:embed="rId34">
                       <a:extLst>
                         <a:ext uri="{28A0092B-C50C-407E-A947-70E740481C1C}">
                           <a14:useLocalDpi xmlns:a14="http://schemas.microsoft.com/office/drawing/2010/main" val="0"/>
@@ -8677,7 +8697,7 @@
         </w:rPr>
         <w:t xml:space="preserve">Mark Palmer </w:t>
       </w:r>
-      <w:hyperlink r:id="rId34" w:history="1">
+      <w:hyperlink r:id="rId35" w:history="1">
         <w:r>
           <w:rPr>
             <w:rStyle w:val="Hyperlink"/>
@@ -8871,7 +8891,7 @@
       <w:r>
         <w:t xml:space="preserve">Early access information registration is available at </w:t>
       </w:r>
-      <w:hyperlink r:id="rId35" w:history="1">
+      <w:hyperlink r:id="rId36" w:history="1">
         <w:r>
           <w:rPr>
             <w:rStyle w:val="Hyperlink"/>
@@ -8883,7 +8903,7 @@
         <w:br/>
         <w:t xml:space="preserve">Requests for information can be sent to </w:t>
       </w:r>
-      <w:hyperlink r:id="rId36" w:history="1">
+      <w:hyperlink r:id="rId37" w:history="1">
         <w:r>
           <w:rPr>
             <w:rStyle w:val="Hyperlink"/>
@@ -9187,7 +9207,7 @@
                     </pic:cNvPicPr>
                   </pic:nvPicPr>
                   <pic:blipFill>
-                    <a:blip r:embed="rId37" cstate="print">
+                    <a:blip r:embed="rId38" cstate="print">
                       <a:extLst>
                         <a:ext uri="{28A0092B-C50C-407E-A947-70E740481C1C}">
                           <a14:useLocalDpi xmlns:a14="http://schemas.microsoft.com/office/drawing/2010/main" val="0"/>
@@ -9251,7 +9271,7 @@
                           </pic:cNvPicPr>
                         </pic:nvPicPr>
                         <pic:blipFill>
-                          <a:blip r:embed="rId38" cstate="print">
+                          <a:blip r:embed="rId39" cstate="print">
                             <a:extLst>
                               <a:ext uri="{28A0092B-C50C-407E-A947-70E740481C1C}">
                                 <a14:useLocalDpi xmlns:a14="http://schemas.microsoft.com/office/drawing/2010/main" val="0"/>
@@ -9280,7 +9300,7 @@
                           </pic:cNvPicPr>
                         </pic:nvPicPr>
                         <pic:blipFill>
-                          <a:blip r:embed="rId39" cstate="print">
+                          <a:blip r:embed="rId40" cstate="print">
                             <a:extLst>
                               <a:ext uri="{28A0092B-C50C-407E-A947-70E740481C1C}">
                                 <a14:useLocalDpi xmlns:a14="http://schemas.microsoft.com/office/drawing/2010/main" val="0"/>
@@ -9350,11 +9370,11 @@
             <w:pict>
               <v:group w14:anchorId="641BF6AF" id="Group 30" o:spid="_x0000_s1026" style="width:335.8pt;height:43.65pt;mso-position-horizontal-relative:char;mso-position-vertical-relative:line" coordsize="42646,5543" o:gfxdata="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">
                 <v:shape id="Picture 25" o:spid="_x0000_s1027" type="#_x0000_t75" style="position:absolute;width:24288;height:5543;visibility:visible;mso-wrap-style:square" o:gfxdata="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">
-                  <v:imagedata r:id="rId40" o:title=""/>
+                  <v:imagedata r:id="rId41" o:title=""/>
                   <v:path arrowok="t"/>
                 </v:shape>
                 <v:shape id="Picture 27" o:spid="_x0000_s1028" type="#_x0000_t75" style="position:absolute;left:25431;top:381;width:4274;height:4667;visibility:visible;mso-wrap-style:square" o:gfxdata="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">
-                  <v:imagedata r:id="rId41" o:title=""/>
+                  <v:imagedata r:id="rId42" o:title=""/>
                   <v:path arrowok="t"/>
                 </v:shape>
                 <v:shape id="Picture 26" o:spid="_x0000_s1029" type="#_x0000_t75" style="position:absolute;left:31051;top:762;width:11595;height:3702;visibility:visible;mso-wrap-style:square" o:gfxdata="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">
@@ -9726,7 +9746,7 @@
                     </pic:cNvPicPr>
                   </pic:nvPicPr>
                   <pic:blipFill>
-                    <a:blip r:embed="rId42">
+                    <a:blip r:embed="rId43">
                       <a:extLst>
                         <a:ext uri="{28A0092B-C50C-407E-A947-70E740481C1C}">
                           <a14:useLocalDpi xmlns:a14="http://schemas.microsoft.com/office/drawing/2010/main" val="0"/>
@@ -9940,7 +9960,7 @@
       <w:r>
         <w:t>Source code for contract published on GitHub (</w:t>
       </w:r>
-      <w:hyperlink r:id="rId43" w:history="1">
+      <w:hyperlink r:id="rId44" w:history="1">
         <w:r>
           <w:rPr>
             <w:rStyle w:val="Hyperlink"/>
@@ -10463,7 +10483,7 @@
       <w:r>
         <w:t xml:space="preserve"> (no download needed)  </w:t>
       </w:r>
-      <w:hyperlink r:id="rId44" w:history="1">
+      <w:hyperlink r:id="rId45" w:history="1">
         <w:r>
           <w:rPr>
             <w:rStyle w:val="Hyperlink"/>
@@ -10482,7 +10502,7 @@
       <w:r>
         <w:t xml:space="preserve"> (Firefox and Chrome browser add-on) </w:t>
       </w:r>
-      <w:hyperlink r:id="rId45" w:history="1">
+      <w:hyperlink r:id="rId46" w:history="1">
         <w:r>
           <w:rPr>
             <w:rStyle w:val="Hyperlink"/>
@@ -10494,7 +10514,7 @@
         <w:br/>
         <w:t xml:space="preserve">Mist (Desktop) </w:t>
       </w:r>
-      <w:hyperlink r:id="rId46" w:history="1">
+      <w:hyperlink r:id="rId47" w:history="1">
         <w:r>
           <w:rPr>
             <w:rStyle w:val="Hyperlink"/>
@@ -10506,7 +10526,7 @@
         <w:br/>
         <w:t xml:space="preserve">Parity (Desktop) </w:t>
       </w:r>
-      <w:hyperlink r:id="rId47" w:history="1">
+      <w:hyperlink r:id="rId48" w:history="1">
         <w:r>
           <w:rPr>
             <w:rStyle w:val="Hyperlink"/>
@@ -10525,7 +10545,7 @@
       <w:r>
         <w:t xml:space="preserve"> (iPhone) </w:t>
       </w:r>
-      <w:hyperlink r:id="rId48" w:history="1">
+      <w:hyperlink r:id="rId49" w:history="1">
         <w:r>
           <w:rPr>
             <w:rStyle w:val="Hyperlink"/>
@@ -10544,7 +10564,7 @@
       <w:r>
         <w:t xml:space="preserve"> (Android) </w:t>
       </w:r>
-      <w:hyperlink r:id="rId49" w:history="1">
+      <w:hyperlink r:id="rId50" w:history="1">
         <w:r>
           <w:rPr>
             <w:rStyle w:val="Hyperlink"/>
@@ -10560,7 +10580,7 @@
       <w:r>
         <w:t xml:space="preserve">Contact us at </w:t>
       </w:r>
-      <w:hyperlink r:id="rId50" w:history="1">
+      <w:hyperlink r:id="rId51" w:history="1">
         <w:r>
           <w:rPr>
             <w:rStyle w:val="Hyperlink"/>
@@ -10874,7 +10894,7 @@
               </w:rPr>
               <w:br/>
             </w:r>
-            <w:hyperlink r:id="rId51" w:history="1">
+            <w:hyperlink r:id="rId52" w:history="1">
               <w:proofErr w:type="spellStart"/>
               <w:r>
                 <w:rPr>
@@ -11424,7 +11444,7 @@
             <w:pPr>
               <w:ind w:right="-1"/>
             </w:pPr>
-            <w:hyperlink r:id="rId52" w:history="1">
+            <w:hyperlink r:id="rId53" w:history="1">
               <w:r>
                 <w:rPr>
                   <w:rStyle w:val="Hyperlink"/>
@@ -11457,7 +11477,7 @@
             <w:pPr>
               <w:ind w:right="-1"/>
             </w:pPr>
-            <w:hyperlink r:id="rId53" w:history="1">
+            <w:hyperlink r:id="rId54" w:history="1">
               <w:r>
                 <w:rPr>
                   <w:rStyle w:val="Hyperlink"/>
@@ -11501,7 +11521,7 @@
             <w:pPr>
               <w:ind w:right="-1"/>
             </w:pPr>
-            <w:hyperlink r:id="rId54" w:history="1">
+            <w:hyperlink r:id="rId55" w:history="1">
               <w:r>
                 <w:rPr>
                   <w:rStyle w:val="Hyperlink"/>
@@ -11695,7 +11715,7 @@
       <w:r>
         <w:t xml:space="preserve"> (no download needed)  </w:t>
       </w:r>
-      <w:hyperlink r:id="rId55" w:history="1">
+      <w:hyperlink r:id="rId56" w:history="1">
         <w:r>
           <w:rPr>
             <w:rStyle w:val="Hyperlink"/>
@@ -11714,7 +11734,7 @@
       <w:r>
         <w:t xml:space="preserve"> (Firefox and Chrome browser add-on) </w:t>
       </w:r>
-      <w:hyperlink r:id="rId56" w:history="1">
+      <w:hyperlink r:id="rId57" w:history="1">
         <w:r>
           <w:rPr>
             <w:rStyle w:val="Hyperlink"/>
@@ -11726,7 +11746,7 @@
         <w:br/>
         <w:t xml:space="preserve">Mist (Desktop) </w:t>
       </w:r>
-      <w:hyperlink r:id="rId57" w:history="1">
+      <w:hyperlink r:id="rId58" w:history="1">
         <w:r>
           <w:rPr>
             <w:rStyle w:val="Hyperlink"/>
@@ -11738,7 +11758,7 @@
         <w:br/>
         <w:t xml:space="preserve">Parity (Desktop) </w:t>
       </w:r>
-      <w:hyperlink r:id="rId58" w:history="1">
+      <w:hyperlink r:id="rId59" w:history="1">
         <w:r>
           <w:rPr>
             <w:rStyle w:val="Hyperlink"/>
@@ -11757,7 +11777,7 @@
       <w:r>
         <w:t xml:space="preserve"> (iPhone) </w:t>
       </w:r>
-      <w:hyperlink r:id="rId59" w:history="1">
+      <w:hyperlink r:id="rId60" w:history="1">
         <w:r>
           <w:rPr>
             <w:rStyle w:val="Hyperlink"/>
@@ -11776,7 +11796,7 @@
       <w:r>
         <w:t xml:space="preserve"> (Android) </w:t>
       </w:r>
-      <w:hyperlink r:id="rId60" w:history="1">
+      <w:hyperlink r:id="rId61" w:history="1">
         <w:r>
           <w:rPr>
             <w:rStyle w:val="Hyperlink"/>
@@ -11911,7 +11931,7 @@
                     </pic:cNvPicPr>
                   </pic:nvPicPr>
                   <pic:blipFill>
-                    <a:blip r:embed="rId61">
+                    <a:blip r:embed="rId62">
                       <a:extLst>
                         <a:ext uri="{28A0092B-C50C-407E-A947-70E740481C1C}">
                           <a14:useLocalDpi xmlns:a14="http://schemas.microsoft.com/office/drawing/2010/main" val="0"/>
@@ -12008,7 +12028,7 @@
                     </pic:cNvPicPr>
                   </pic:nvPicPr>
                   <pic:blipFill>
-                    <a:blip r:embed="rId62">
+                    <a:blip r:embed="rId63">
                       <a:extLst>
                         <a:ext uri="{28A0092B-C50C-407E-A947-70E740481C1C}">
                           <a14:useLocalDpi xmlns:a14="http://schemas.microsoft.com/office/drawing/2010/main" val="0"/>
@@ -12123,7 +12143,7 @@
       <w:r>
         <w:br/>
       </w:r>
-      <w:hyperlink r:id="rId63" w:history="1">
+      <w:hyperlink r:id="rId64" w:history="1">
         <w:r>
           <w:rPr>
             <w:rStyle w:val="Hyperlink"/>
@@ -12162,7 +12182,7 @@
                     </pic:cNvPicPr>
                   </pic:nvPicPr>
                   <pic:blipFill>
-                    <a:blip r:embed="rId64">
+                    <a:blip r:embed="rId65">
                       <a:extLst>
                         <a:ext uri="{28A0092B-C50C-407E-A947-70E740481C1C}">
                           <a14:useLocalDpi xmlns:a14="http://schemas.microsoft.com/office/drawing/2010/main" val="0"/>
@@ -12235,7 +12255,7 @@
                     </pic:cNvPicPr>
                   </pic:nvPicPr>
                   <pic:blipFill>
-                    <a:blip r:embed="rId65">
+                    <a:blip r:embed="rId66">
                       <a:extLst>
                         <a:ext uri="{28A0092B-C50C-407E-A947-70E740481C1C}">
                           <a14:useLocalDpi xmlns:a14="http://schemas.microsoft.com/office/drawing/2010/main" val="0"/>
@@ -12307,7 +12327,7 @@
                     </pic:cNvPicPr>
                   </pic:nvPicPr>
                   <pic:blipFill>
-                    <a:blip r:embed="rId66">
+                    <a:blip r:embed="rId67">
                       <a:extLst>
                         <a:ext uri="{28A0092B-C50C-407E-A947-70E740481C1C}">
                           <a14:useLocalDpi xmlns:a14="http://schemas.microsoft.com/office/drawing/2010/main" val="0"/>
@@ -12405,7 +12425,7 @@
                     </pic:cNvPicPr>
                   </pic:nvPicPr>
                   <pic:blipFill>
-                    <a:blip r:embed="rId67">
+                    <a:blip r:embed="rId68">
                       <a:extLst>
                         <a:ext uri="{28A0092B-C50C-407E-A947-70E740481C1C}">
                           <a14:useLocalDpi xmlns:a14="http://schemas.microsoft.com/office/drawing/2010/main" val="0"/>
@@ -12505,7 +12525,7 @@
                     </pic:cNvPicPr>
                   </pic:nvPicPr>
                   <pic:blipFill>
-                    <a:blip r:embed="rId68">
+                    <a:blip r:embed="rId69">
                       <a:extLst>
                         <a:ext uri="{28A0092B-C50C-407E-A947-70E740481C1C}">
                           <a14:useLocalDpi xmlns:a14="http://schemas.microsoft.com/office/drawing/2010/main" val="0"/>
@@ -12608,7 +12628,7 @@
                     </pic:cNvPicPr>
                   </pic:nvPicPr>
                   <pic:blipFill>
-                    <a:blip r:embed="rId69">
+                    <a:blip r:embed="rId70">
                       <a:extLst>
                         <a:ext uri="{28A0092B-C50C-407E-A947-70E740481C1C}">
                           <a14:useLocalDpi xmlns:a14="http://schemas.microsoft.com/office/drawing/2010/main" val="0"/>
@@ -12668,7 +12688,7 @@
                     </pic:cNvPicPr>
                   </pic:nvPicPr>
                   <pic:blipFill>
-                    <a:blip r:embed="rId70">
+                    <a:blip r:embed="rId71">
                       <a:extLst>
                         <a:ext uri="{28A0092B-C50C-407E-A947-70E740481C1C}">
                           <a14:useLocalDpi xmlns:a14="http://schemas.microsoft.com/office/drawing/2010/main" val="0"/>
@@ -12727,7 +12747,7 @@
                     </pic:cNvPicPr>
                   </pic:nvPicPr>
                   <pic:blipFill>
-                    <a:blip r:embed="rId71">
+                    <a:blip r:embed="rId72">
                       <a:extLst>
                         <a:ext uri="{28A0092B-C50C-407E-A947-70E740481C1C}">
                           <a14:useLocalDpi xmlns:a14="http://schemas.microsoft.com/office/drawing/2010/main" val="0"/>
@@ -12812,7 +12832,7 @@
                     </pic:cNvPicPr>
                   </pic:nvPicPr>
                   <pic:blipFill>
-                    <a:blip r:embed="rId72">
+                    <a:blip r:embed="rId73">
                       <a:extLst>
                         <a:ext uri="{28A0092B-C50C-407E-A947-70E740481C1C}">
                           <a14:useLocalDpi xmlns:a14="http://schemas.microsoft.com/office/drawing/2010/main" val="0"/>
@@ -12952,7 +12972,7 @@
                     </pic:cNvPicPr>
                   </pic:nvPicPr>
                   <pic:blipFill>
-                    <a:blip r:embed="rId73">
+                    <a:blip r:embed="rId74">
                       <a:extLst>
                         <a:ext uri="{28A0092B-C50C-407E-A947-70E740481C1C}">
                           <a14:useLocalDpi xmlns:a14="http://schemas.microsoft.com/office/drawing/2010/main" val="0"/>
@@ -14856,7 +14876,7 @@
       </w:r>
     </w:p>
     <w:sectPr>
-      <w:footerReference w:type="default" r:id="rId74"/>
+      <w:footerReference w:type="default" r:id="rId75"/>
       <w:pgSz w:w="11906" w:h="16838"/>
       <w:pgMar w:top="1440" w:right="991" w:bottom="1440" w:left="993" w:header="708" w:footer="708" w:gutter="0"/>
       <w:cols w:space="708"/>
@@ -14988,7 +15008,7 @@
         <v:path o:extrusionok="f" gradientshapeok="t" o:connecttype="rect"/>
         <o:lock v:ext="edit" aspectratio="t"/>
       </v:shapetype>
-      <v:shape id="_x0000_i1027" type="#_x0000_t75" alt="http://www.ar-intelligence.info/wp-content/uploads/2017/06/ARKit-Logo.jpg" style="width:54.75pt;height:35.25pt;visibility:visible" o:bullet="t">
+      <v:shape id="_x0000_i1035" type="#_x0000_t75" alt="http://www.ar-intelligence.info/wp-content/uploads/2017/06/ARKit-Logo.jpg" style="width:54.75pt;height:35.25pt;visibility:visible" o:bullet="t">
         <v:imagedata r:id="rId1" o:title="ARKit-Logo"/>
       </v:shape>
     </w:pict>
@@ -20940,7 +20960,7 @@
 </file>
 
 <file path=customXml/itemProps1.xml><?xml version="1.0" encoding="utf-8"?>
-<ds:datastoreItem xmlns:ds="http://schemas.openxmlformats.org/officeDocument/2006/customXml" ds:itemID="{314CF591-8747-4408-B20F-FEFA290A25D2}">
+<ds:datastoreItem xmlns:ds="http://schemas.openxmlformats.org/officeDocument/2006/customXml" ds:itemID="{EE56DA3A-A672-471A-B9BB-86A9C12521BA}">
   <ds:schemaRefs>
     <ds:schemaRef ds:uri="http://schemas.openxmlformats.org/officeDocument/2006/bibliography"/>
   </ds:schemaRefs>

</xml_diff>